<commit_message>
Issue #4 related changes updated.
</commit_message>
<xml_diff>
--- a/Guide and FAQ/Spectrolipi - FAQ.docx
+++ b/Guide and FAQ/Spectrolipi - FAQ.docx
@@ -340,7 +340,7 @@
       <w:r>
         <w:lastRenderedPageBreak/>
         <w:pict w14:anchorId="0CAC6CFF">
-          <v:rect id="_x0000_i1073" style="width:0;height:1.5pt" o:hralign="center" o:hrstd="t" o:hr="t" fillcolor="#a0a0a0" stroked="f"/>
+          <v:rect id="_x0000_i1025" style="width:0;height:1.5pt" o:hralign="center" o:hrstd="t" o:hr="t" fillcolor="#a0a0a0" stroked="f"/>
         </w:pict>
       </w:r>
     </w:p>
@@ -442,7 +442,7 @@
       </w:pPr>
       <w:r>
         <w:pict w14:anchorId="4DDE3A6B">
-          <v:rect id="_x0000_i1074" style="width:0;height:1.5pt" o:hralign="center" o:hrstd="t" o:hr="t" fillcolor="#a0a0a0" stroked="f"/>
+          <v:rect id="_x0000_i1026" style="width:0;height:1.5pt" o:hralign="center" o:hrstd="t" o:hr="t" fillcolor="#a0a0a0" stroked="f"/>
         </w:pict>
       </w:r>
     </w:p>
@@ -503,15 +503,7 @@
         <w:t>Colormap:</w:t>
       </w:r>
       <w:r>
-        <w:t xml:space="preserve"> Choose </w:t>
-      </w:r>
-      <w:proofErr w:type="spellStart"/>
-      <w:r>
-        <w:t>color</w:t>
-      </w:r>
-      <w:proofErr w:type="spellEnd"/>
-      <w:r>
-        <w:t xml:space="preserve"> scheme.</w:t>
+        <w:t xml:space="preserve"> Choose color scheme.</w:t>
       </w:r>
     </w:p>
     <w:p>
@@ -608,7 +600,7 @@
       </w:pPr>
       <w:r>
         <w:pict w14:anchorId="6173F528">
-          <v:rect id="_x0000_i1075" style="width:0;height:1.5pt" o:hralign="center" o:hrstd="t" o:hr="t" fillcolor="#a0a0a0" stroked="f"/>
+          <v:rect id="_x0000_i1027" style="width:0;height:1.5pt" o:hralign="center" o:hrstd="t" o:hr="t" fillcolor="#a0a0a0" stroked="f"/>
         </w:pict>
       </w:r>
     </w:p>
@@ -755,7 +747,7 @@
       </w:pPr>
       <w:r>
         <w:pict w14:anchorId="3890FB04">
-          <v:rect id="_x0000_i1076" style="width:0;height:1.5pt" o:hralign="center" o:hrstd="t" o:hr="t" fillcolor="#a0a0a0" stroked="f"/>
+          <v:rect id="_x0000_i1028" style="width:0;height:1.5pt" o:hralign="center" o:hrstd="t" o:hr="t" fillcolor="#a0a0a0" stroked="f"/>
         </w:pict>
       </w:r>
     </w:p>
@@ -867,7 +859,7 @@
       <w:r>
         <w:lastRenderedPageBreak/>
         <w:pict w14:anchorId="2CFA891E">
-          <v:rect id="_x0000_i1077" style="width:0;height:1.5pt" o:hralign="center" o:hrstd="t" o:hr="t" fillcolor="#a0a0a0" stroked="f"/>
+          <v:rect id="_x0000_i1029" style="width:0;height:1.5pt" o:hralign="center" o:hrstd="t" o:hr="t" fillcolor="#a0a0a0" stroked="f"/>
         </w:pict>
       </w:r>
     </w:p>
@@ -963,6 +955,9 @@
       <w:r>
         <w:t>Select its row in the grid.</w:t>
       </w:r>
+      <w:r>
+        <w:t xml:space="preserve"> (Only one template row is allowed to be selected for SCC at a time)</w:t>
+      </w:r>
     </w:p>
     <w:p>
       <w:pPr>
@@ -1096,7 +1091,7 @@
       </w:pPr>
       <w:r>
         <w:pict w14:anchorId="226B1460">
-          <v:rect id="_x0000_i1078" style="width:0;height:1.5pt" o:hralign="center" o:hrstd="t" o:hr="t" fillcolor="#a0a0a0" stroked="f"/>
+          <v:rect id="_x0000_i1030" style="width:0;height:1.5pt" o:hralign="center" o:hrstd="t" o:hr="t" fillcolor="#a0a0a0" stroked="f"/>
         </w:pict>
       </w:r>
     </w:p>
@@ -1225,7 +1220,7 @@
       </w:pPr>
       <w:r>
         <w:pict w14:anchorId="00F95D80">
-          <v:rect id="_x0000_i1079" style="width:0;height:1.5pt" o:hralign="center" o:hrstd="t" o:hr="t" fillcolor="#a0a0a0" stroked="f"/>
+          <v:rect id="_x0000_i1031" style="width:0;height:1.5pt" o:hralign="center" o:hrstd="t" o:hr="t" fillcolor="#a0a0a0" stroked="f"/>
         </w:pict>
       </w:r>
     </w:p>
@@ -1336,7 +1331,7 @@
       </w:pPr>
       <w:r>
         <w:pict w14:anchorId="7984BAEF">
-          <v:rect id="_x0000_i1080" style="width:0;height:1.5pt" o:hralign="center" o:hrstd="t" o:hr="t" fillcolor="#a0a0a0" stroked="f"/>
+          <v:rect id="_x0000_i1032" style="width:0;height:1.5pt" o:hralign="center" o:hrstd="t" o:hr="t" fillcolor="#a0a0a0" stroked="f"/>
         </w:pict>
       </w:r>
     </w:p>
@@ -3130,6 +3125,7 @@
   <w:style w:type="character" w:default="1" w:styleId="DefaultParagraphFont">
     <w:name w:val="Default Paragraph Font"/>
     <w:uiPriority w:val="1"/>
+    <w:semiHidden/>
     <w:unhideWhenUsed/>
   </w:style>
   <w:style w:type="table" w:default="1" w:styleId="TableNormal">

</xml_diff>